<commit_message>
Liouvilles  Constant word file updated
</commit_message>
<xml_diff>
--- a/Liouville's Constant.docx
+++ b/Liouville's Constant.docx
@@ -14,7 +14,6 @@
           <w:szCs w:val="24"/>
         </w:rPr>
       </w:pPr>
-      <w:proofErr w:type="spellStart"/>
       <w:r>
         <w:rPr>
           <w:rFonts w:ascii="Arial" w:eastAsia="Times New Roman" w:hAnsi="Arial" w:cs="Arial"/>
@@ -23,10 +22,13 @@
           <w:sz w:val="24"/>
           <w:szCs w:val="24"/>
         </w:rPr>
-        <w:t>Liouville's</w:t>
-      </w:r>
-      <w:proofErr w:type="spellEnd"/>
-      <w:r>
+        <w:t>Liouville's Constant</w:t>
+      </w:r>
+    </w:p>
+    <w:p>
+      <w:pPr>
+        <w:spacing w:before="100" w:beforeAutospacing="1" w:after="100" w:afterAutospacing="1" w:line="240" w:lineRule="auto"/>
+        <w:jc w:val="center"/>
         <w:rPr>
           <w:rFonts w:ascii="Arial" w:eastAsia="Times New Roman" w:hAnsi="Arial" w:cs="Arial"/>
           <w:b/>
@@ -34,91 +36,22 @@
           <w:sz w:val="24"/>
           <w:szCs w:val="24"/>
         </w:rPr>
-        <w:t xml:space="preserve"> Constant</w:t>
-      </w:r>
-    </w:p>
-    <w:p>
-      <w:pPr>
-        <w:spacing w:before="100" w:beforeAutospacing="1" w:after="100" w:afterAutospacing="1" w:line="240" w:lineRule="auto"/>
-        <w:jc w:val="center"/>
-        <w:rPr>
-          <w:rFonts w:ascii="Arial" w:eastAsia="Times New Roman" w:hAnsi="Arial" w:cs="Arial"/>
-          <w:b/>
-          <w:color w:val="000000"/>
-          <w:sz w:val="24"/>
-          <w:szCs w:val="24"/>
-        </w:rPr>
       </w:pPr>
     </w:p>
     <w:p>
       <w:pPr>
         <w:spacing w:before="100" w:beforeAutospacing="1" w:after="100" w:afterAutospacing="1" w:line="240" w:lineRule="auto"/>
         <w:rPr>
-          <w:rFonts w:ascii="Arial" w:eastAsia="Times New Roman" w:hAnsi="Arial" w:cs="Arial"/>
+          <w:rFonts w:eastAsia="Times New Roman" w:cstheme="minorHAnsi"/>
           <w:color w:val="000000"/>
-          <w:sz w:val="16"/>
-          <w:szCs w:val="16"/>
         </w:rPr>
       </w:pPr>
-      <w:proofErr w:type="spellStart"/>
-      <w:proofErr w:type="gramStart"/>
-      <w:r>
-        <w:rPr>
-          <w:rFonts w:ascii="Arial" w:eastAsia="Times New Roman" w:hAnsi="Arial" w:cs="Arial"/>
+      <w:r>
+        <w:rPr>
+          <w:rFonts w:eastAsia="Times New Roman" w:cstheme="minorHAnsi"/>
           <w:color w:val="000000"/>
-          <w:sz w:val="16"/>
-          <w:szCs w:val="16"/>
-        </w:rPr>
-        <w:t>Liouville</w:t>
-      </w:r>
-      <w:proofErr w:type="spellEnd"/>
-      <w:r>
-        <w:rPr>
-          <w:rFonts w:ascii="Arial" w:eastAsia="Times New Roman" w:hAnsi="Arial" w:cs="Arial"/>
-          <w:color w:val="000000"/>
-          <w:sz w:val="16"/>
-          <w:szCs w:val="16"/>
-        </w:rPr>
-        <w:t xml:space="preserve"> </w:t>
-      </w:r>
-      <w:r>
-        <w:rPr>
-          <w:rFonts w:ascii="Arial" w:eastAsia="Times New Roman" w:hAnsi="Arial" w:cs="Arial"/>
-          <w:color w:val="000000"/>
-          <w:sz w:val="16"/>
-          <w:szCs w:val="16"/>
-        </w:rPr>
-        <w:t>'s</w:t>
-      </w:r>
-      <w:proofErr w:type="gramEnd"/>
-      <w:r>
-        <w:rPr>
-          <w:rFonts w:ascii="Arial" w:eastAsia="Times New Roman" w:hAnsi="Arial" w:cs="Arial"/>
-          <w:color w:val="000000"/>
-          <w:sz w:val="16"/>
-          <w:szCs w:val="16"/>
-        </w:rPr>
-        <w:t xml:space="preserve"> constant, sometimes also called </w:t>
-      </w:r>
-      <w:proofErr w:type="spellStart"/>
-      <w:r>
-        <w:rPr>
-          <w:rFonts w:ascii="Arial" w:eastAsia="Times New Roman" w:hAnsi="Arial" w:cs="Arial"/>
-          <w:color w:val="000000"/>
-          <w:sz w:val="16"/>
-          <w:szCs w:val="16"/>
-        </w:rPr>
-        <w:t>Liouville's</w:t>
-      </w:r>
-      <w:proofErr w:type="spellEnd"/>
-      <w:r>
-        <w:rPr>
-          <w:rFonts w:ascii="Arial" w:eastAsia="Times New Roman" w:hAnsi="Arial" w:cs="Arial"/>
-          <w:color w:val="000000"/>
-          <w:sz w:val="16"/>
-          <w:szCs w:val="16"/>
-        </w:rPr>
-        <w:t xml:space="preserve"> number, is the real number defined by</w:t>
+        </w:rPr>
+        <w:t>Liouville 's constant, sometimes also called Liouville's number, is the real number defined by</w:t>
       </w:r>
     </w:p>
     <w:tbl>
@@ -156,23 +89,19 @@
             <w:pPr>
               <w:spacing w:after="0" w:line="240" w:lineRule="auto"/>
               <w:rPr>
-                <w:rFonts w:ascii="Times New Roman" w:eastAsia="Times New Roman" w:hAnsi="Times New Roman" w:cs="Times New Roman"/>
-                <w:sz w:val="24"/>
-                <w:szCs w:val="24"/>
+                <w:rFonts w:eastAsia="Times New Roman" w:cstheme="minorHAnsi"/>
               </w:rPr>
             </w:pPr>
             <w:r>
               <w:rPr>
-                <w:rFonts w:ascii="Times New Roman" w:eastAsia="Times New Roman" w:hAnsi="Times New Roman" w:cs="Times New Roman"/>
+                <w:rFonts w:eastAsia="Times New Roman" w:cstheme="minorHAnsi"/>
                 <w:noProof/>
-                <w:sz w:val="24"/>
-                <w:szCs w:val="24"/>
               </w:rPr>
               <w:drawing>
                 <wp:inline distT="0" distB="0" distL="0" distR="0">
                   <wp:extent cx="2717165" cy="422910"/>
                   <wp:effectExtent l="19050" t="0" r="6985" b="0"/>
-                  <wp:docPr id="1" name="Picture 1" descr=" L=sum_(n=1)^infty10^(-n!)=0.110001000000000000000001... "/>
+                  <wp:docPr id="2" name="Picture 1" descr=" L=sum_(n=1)^infty10^(-n!)=0.110001000000000000000001... "/>
                   <wp:cNvGraphicFramePr>
                     <a:graphicFrameLocks xmlns:a="http://schemas.openxmlformats.org/drawingml/2006/main" noChangeAspect="1"/>
                   </wp:cNvGraphicFramePr>
@@ -215,6 +144,14 @@
               </w:drawing>
             </w:r>
           </w:p>
+          <w:p>
+            <w:pPr>
+              <w:spacing w:after="0" w:line="240" w:lineRule="auto"/>
+              <w:rPr>
+                <w:rFonts w:eastAsia="Times New Roman" w:cstheme="minorHAnsi"/>
+              </w:rPr>
+            </w:pPr>
+          </w:p>
         </w:tc>
       </w:tr>
     </w:tbl>
@@ -223,173 +160,40 @@
         <w:spacing w:before="100" w:beforeAutospacing="1" w:after="100" w:afterAutospacing="1" w:line="240" w:lineRule="auto"/>
         <w:jc w:val="both"/>
         <w:rPr>
-          <w:rFonts w:ascii="Arial" w:eastAsia="Times New Roman" w:hAnsi="Arial" w:cs="Arial"/>
+          <w:rFonts w:eastAsia="Times New Roman" w:cstheme="minorHAnsi"/>
           <w:color w:val="000000"/>
-          <w:sz w:val="16"/>
-          <w:szCs w:val="16"/>
         </w:rPr>
       </w:pPr>
-      <w:proofErr w:type="spellStart"/>
-      <w:r>
-        <w:rPr>
-          <w:rFonts w:ascii="Arial" w:eastAsia="Times New Roman" w:hAnsi="Arial" w:cs="Arial"/>
+      <w:r>
+        <w:rPr>
+          <w:rFonts w:eastAsia="Times New Roman" w:cstheme="minorHAnsi"/>
           <w:color w:val="000000"/>
-          <w:sz w:val="16"/>
-          <w:szCs w:val="16"/>
-        </w:rPr>
-        <w:t>Liouville's</w:t>
-      </w:r>
-      <w:proofErr w:type="spellEnd"/>
-      <w:r>
-        <w:rPr>
-          <w:rFonts w:ascii="Arial" w:eastAsia="Times New Roman" w:hAnsi="Arial" w:cs="Arial"/>
+        </w:rPr>
+        <w:t>Liouville's constant is a decimal fraction with a 1 in each decimal place corresponding to a factorial</w:t>
+      </w:r>
+      <w:hyperlink r:id="rId5" w:history="1"/>
+      <w:r>
+        <w:rPr>
+          <w:rFonts w:eastAsia="Times New Roman" w:cstheme="minorHAnsi"/>
           <w:color w:val="000000"/>
-          <w:sz w:val="16"/>
-          <w:szCs w:val="16"/>
-        </w:rPr>
-        <w:t xml:space="preserve"> constant is a decimal fraction with a 1 in each decimal place corresponding to a </w:t>
-      </w:r>
-      <w:r>
-        <w:rPr>
-          <w:rFonts w:ascii="Arial" w:eastAsia="Times New Roman" w:hAnsi="Arial" w:cs="Arial"/>
-          <w:color w:val="000000"/>
-          <w:sz w:val="16"/>
-          <w:szCs w:val="16"/>
-        </w:rPr>
-        <w:t>factorial</w:t>
-      </w:r>
-      <w:hyperlink r:id="rId5" w:history="1"/>
-      <w:r>
-        <w:rPr>
-          <w:rFonts w:ascii="Arial" w:eastAsia="Times New Roman" w:hAnsi="Arial" w:cs="Arial"/>
-          <w:color w:val="000000"/>
-          <w:sz w:val="16"/>
-          <w:szCs w:val="16"/>
-        </w:rPr>
-        <w:t> </w:t>
-      </w:r>
-      <w:r>
-        <w:rPr>
-          <w:rFonts w:ascii="Arial" w:eastAsia="Times New Roman" w:hAnsi="Arial" w:cs="Arial"/>
-          <w:color w:val="000000"/>
-          <w:sz w:val="16"/>
-          <w:szCs w:val="16"/>
-        </w:rPr>
-        <w:t>n!</w:t>
-      </w:r>
-      <w:r>
-        <w:rPr>
-          <w:rFonts w:ascii="Arial" w:eastAsia="Times New Roman" w:hAnsi="Arial" w:cs="Arial"/>
-          <w:color w:val="000000"/>
-          <w:sz w:val="16"/>
-          <w:szCs w:val="16"/>
-        </w:rPr>
-        <w:t xml:space="preserve"> </w:t>
-      </w:r>
-      <w:proofErr w:type="gramStart"/>
-      <w:r>
-        <w:rPr>
-          <w:rFonts w:ascii="Arial" w:eastAsia="Times New Roman" w:hAnsi="Arial" w:cs="Arial"/>
-          <w:color w:val="000000"/>
-          <w:sz w:val="16"/>
-          <w:szCs w:val="16"/>
-        </w:rPr>
-        <w:t>and</w:t>
-      </w:r>
-      <w:r>
-        <w:rPr>
-          <w:rFonts w:ascii="Arial" w:eastAsia="Times New Roman" w:hAnsi="Arial" w:cs="Arial"/>
-          <w:color w:val="000000"/>
-          <w:sz w:val="16"/>
-          <w:szCs w:val="16"/>
-        </w:rPr>
-        <w:t xml:space="preserve"> zeros</w:t>
-      </w:r>
-      <w:r>
-        <w:rPr>
-          <w:rFonts w:ascii="Arial" w:eastAsia="Times New Roman" w:hAnsi="Arial" w:cs="Arial"/>
-          <w:color w:val="000000"/>
-          <w:sz w:val="16"/>
-          <w:szCs w:val="16"/>
-        </w:rPr>
-        <w:t xml:space="preserve"> everywhere else.</w:t>
-      </w:r>
-      <w:proofErr w:type="gramEnd"/>
-      <w:r>
-        <w:rPr>
-          <w:rFonts w:ascii="Arial" w:eastAsia="Times New Roman" w:hAnsi="Arial" w:cs="Arial"/>
-          <w:color w:val="000000"/>
-          <w:sz w:val="16"/>
-          <w:szCs w:val="16"/>
-        </w:rPr>
-        <w:t xml:space="preserve"> Liouville constructed an infinite class of </w:t>
-      </w:r>
-      <w:r>
-        <w:rPr>
-          <w:rFonts w:ascii="Arial" w:eastAsia="Times New Roman" w:hAnsi="Arial" w:cs="Arial"/>
-          <w:color w:val="000000"/>
-          <w:sz w:val="16"/>
-          <w:szCs w:val="16"/>
-        </w:rPr>
-        <w:t>transcendental numbers</w:t>
-      </w:r>
-      <w:r>
-        <w:rPr>
-          <w:rFonts w:ascii="Arial" w:eastAsia="Times New Roman" w:hAnsi="Arial" w:cs="Arial"/>
-          <w:color w:val="000000"/>
-          <w:sz w:val="16"/>
-          <w:szCs w:val="16"/>
-        </w:rPr>
-        <w:t> using </w:t>
-      </w:r>
-      <w:r>
-        <w:rPr>
-          <w:rFonts w:ascii="Arial" w:eastAsia="Times New Roman" w:hAnsi="Arial" w:cs="Arial"/>
-          <w:color w:val="000000"/>
-          <w:sz w:val="16"/>
-          <w:szCs w:val="16"/>
-        </w:rPr>
-        <w:t>continued fractions</w:t>
-      </w:r>
-      <w:r>
-        <w:rPr>
-          <w:rFonts w:ascii="Arial" w:eastAsia="Times New Roman" w:hAnsi="Arial" w:cs="Arial"/>
-          <w:color w:val="000000"/>
-          <w:sz w:val="16"/>
-          <w:szCs w:val="16"/>
-        </w:rPr>
-        <w:t>, but the above number was the first decimal constant to be proven transcendental. However, Cantor subsequently proved that "almost all" real numbers are in fact transcendental.</w:t>
+        </w:rPr>
+        <w:t> n! and zeros everywhere else. Liouville constructed an infinite class of transcendental numbers using continued fractions, but the above number was the first decimal constant to be proven transcendental. However, Cantor subsequently proved that "almost all" real numbers are in fact transcendental.</w:t>
       </w:r>
     </w:p>
     <w:p>
       <w:pPr>
         <w:spacing w:before="100" w:beforeAutospacing="1" w:after="100" w:afterAutospacing="1" w:line="240" w:lineRule="auto"/>
         <w:rPr>
-          <w:rFonts w:ascii="Arial" w:eastAsia="Times New Roman" w:hAnsi="Arial" w:cs="Arial"/>
+          <w:rFonts w:eastAsia="Times New Roman" w:cstheme="minorHAnsi"/>
           <w:color w:val="000000"/>
-          <w:sz w:val="16"/>
-          <w:szCs w:val="16"/>
         </w:rPr>
       </w:pPr>
-      <w:proofErr w:type="spellStart"/>
-      <w:r>
-        <w:rPr>
-          <w:rFonts w:ascii="Arial" w:eastAsia="Times New Roman" w:hAnsi="Arial" w:cs="Arial"/>
+      <w:r>
+        <w:rPr>
+          <w:rFonts w:eastAsia="Times New Roman" w:cstheme="minorHAnsi"/>
           <w:color w:val="000000"/>
-          <w:sz w:val="16"/>
-          <w:szCs w:val="16"/>
-        </w:rPr>
-        <w:t>Liouville's</w:t>
-      </w:r>
-      <w:proofErr w:type="spellEnd"/>
-      <w:r>
-        <w:rPr>
-          <w:rFonts w:ascii="Arial" w:eastAsia="Times New Roman" w:hAnsi="Arial" w:cs="Arial"/>
-          <w:color w:val="000000"/>
-          <w:sz w:val="16"/>
-          <w:szCs w:val="16"/>
-        </w:rPr>
-        <w:t xml:space="preserve"> constant nearly satisfies</w:t>
+        </w:rPr>
+        <w:t>Liouville's constant nearly satisfies</w:t>
       </w:r>
     </w:p>
     <w:tbl>
@@ -427,23 +231,19 @@
             <w:pPr>
               <w:spacing w:after="0" w:line="240" w:lineRule="auto"/>
               <w:rPr>
-                <w:rFonts w:ascii="Times New Roman" w:eastAsia="Times New Roman" w:hAnsi="Times New Roman" w:cs="Times New Roman"/>
-                <w:sz w:val="24"/>
-                <w:szCs w:val="24"/>
+                <w:rFonts w:eastAsia="Times New Roman" w:cstheme="minorHAnsi"/>
               </w:rPr>
             </w:pPr>
             <w:r>
               <w:rPr>
-                <w:rFonts w:ascii="Times New Roman" w:eastAsia="Times New Roman" w:hAnsi="Times New Roman" w:cs="Times New Roman"/>
+                <w:rFonts w:eastAsia="Times New Roman" w:cstheme="minorHAnsi"/>
                 <w:noProof/>
-                <w:sz w:val="24"/>
-                <w:szCs w:val="24"/>
               </w:rPr>
               <w:drawing>
                 <wp:inline distT="0" distB="0" distL="0" distR="0">
                   <wp:extent cx="1699260" cy="163830"/>
                   <wp:effectExtent l="19050" t="0" r="0" b="0"/>
-                  <wp:docPr id="5" name="Picture 5" descr=" 10x^6-75x^3-190x+21=0, "/>
+                  <wp:docPr id="3" name="Picture 5" descr=" 10x^6-75x^3-190x+21=0, "/>
                   <wp:cNvGraphicFramePr>
                     <a:graphicFrameLocks xmlns:a="http://schemas.openxmlformats.org/drawingml/2006/main" noChangeAspect="1"/>
                   </wp:cNvGraphicFramePr>
@@ -493,45 +293,28 @@
       <w:pPr>
         <w:spacing w:before="100" w:beforeAutospacing="1" w:after="100" w:afterAutospacing="1" w:line="240" w:lineRule="auto"/>
         <w:rPr>
-          <w:rFonts w:ascii="Arial" w:eastAsia="Times New Roman" w:hAnsi="Arial" w:cs="Arial"/>
+          <w:rFonts w:eastAsia="Times New Roman" w:cstheme="minorHAnsi"/>
           <w:color w:val="000000"/>
-          <w:sz w:val="16"/>
-          <w:szCs w:val="16"/>
         </w:rPr>
       </w:pPr>
-      <w:proofErr w:type="gramStart"/>
-      <w:r>
-        <w:rPr>
-          <w:rFonts w:ascii="Arial" w:eastAsia="Times New Roman" w:hAnsi="Arial" w:cs="Arial"/>
+      <w:r>
+        <w:rPr>
+          <w:rFonts w:eastAsia="Times New Roman" w:cstheme="minorHAnsi"/>
           <w:color w:val="000000"/>
-          <w:sz w:val="16"/>
-          <w:szCs w:val="16"/>
-        </w:rPr>
-        <w:t>which</w:t>
-      </w:r>
-      <w:proofErr w:type="gramEnd"/>
-      <w:r>
-        <w:rPr>
-          <w:rFonts w:ascii="Arial" w:eastAsia="Times New Roman" w:hAnsi="Arial" w:cs="Arial"/>
-          <w:color w:val="000000"/>
-          <w:sz w:val="16"/>
-          <w:szCs w:val="16"/>
-        </w:rPr>
-        <w:t xml:space="preserve"> has solution 0.1100009999..., but plugging </w:t>
-      </w:r>
-      <w:r>
-        <w:rPr>
-          <w:rFonts w:ascii="Arial" w:eastAsia="Times New Roman" w:hAnsi="Arial" w:cs="Arial"/>
+        </w:rPr>
+        <w:t>which has solution 0.1100009999..., but plugging </w:t>
+      </w:r>
+      <w:r>
+        <w:rPr>
+          <w:rFonts w:eastAsia="Times New Roman" w:cstheme="minorHAnsi"/>
           <w:noProof/>
           <w:color w:val="000000"/>
-          <w:sz w:val="16"/>
-          <w:szCs w:val="16"/>
         </w:rPr>
         <w:drawing>
           <wp:inline distT="0" distB="0" distL="0" distR="0">
             <wp:extent cx="301625" cy="137795"/>
             <wp:effectExtent l="19050" t="0" r="3175" b="0"/>
-            <wp:docPr id="6" name="Picture 6" descr="x=L"/>
+            <wp:docPr id="4" name="Picture 6" descr="x=L"/>
             <wp:cNvGraphicFramePr>
               <a:graphicFrameLocks xmlns:a="http://schemas.openxmlformats.org/drawingml/2006/main" noChangeAspect="1"/>
             </wp:cNvGraphicFramePr>
@@ -575,26 +358,22 @@
       </w:r>
       <w:r>
         <w:rPr>
-          <w:rFonts w:ascii="Arial" w:eastAsia="Times New Roman" w:hAnsi="Arial" w:cs="Arial"/>
+          <w:rFonts w:eastAsia="Times New Roman" w:cstheme="minorHAnsi"/>
           <w:color w:val="000000"/>
-          <w:sz w:val="16"/>
-          <w:szCs w:val="16"/>
         </w:rPr>
         <w:t> into this equation gives </w:t>
       </w:r>
       <w:r>
         <w:rPr>
-          <w:rFonts w:ascii="Arial" w:eastAsia="Times New Roman" w:hAnsi="Arial" w:cs="Arial"/>
+          <w:rFonts w:eastAsia="Times New Roman" w:cstheme="minorHAnsi"/>
           <w:noProof/>
           <w:color w:val="000000"/>
-          <w:sz w:val="16"/>
-          <w:szCs w:val="16"/>
         </w:rPr>
         <w:drawing>
           <wp:inline distT="0" distB="0" distL="0" distR="0">
             <wp:extent cx="1026795" cy="137795"/>
             <wp:effectExtent l="19050" t="0" r="1905" b="0"/>
-            <wp:docPr id="7" name="Picture 7" descr="-0.0000000059..."/>
+            <wp:docPr id="8" name="Picture 7" descr="-0.0000000059..."/>
             <wp:cNvGraphicFramePr>
               <a:graphicFrameLocks xmlns:a="http://schemas.openxmlformats.org/drawingml/2006/main" noChangeAspect="1"/>
             </wp:cNvGraphicFramePr>
@@ -638,12 +417,1128 @@
       </w:r>
       <w:r>
         <w:rPr>
-          <w:rFonts w:ascii="Arial" w:eastAsia="Times New Roman" w:hAnsi="Arial" w:cs="Arial"/>
+          <w:rFonts w:eastAsia="Times New Roman" w:cstheme="minorHAnsi"/>
           <w:color w:val="000000"/>
-          <w:sz w:val="16"/>
-          <w:szCs w:val="16"/>
         </w:rPr>
         <w:t> instead of 0.</w:t>
+      </w:r>
+    </w:p>
+    <w:p>
+      <w:pPr>
+        <w:spacing w:before="100" w:beforeAutospacing="1" w:after="100" w:afterAutospacing="1" w:line="240" w:lineRule="auto"/>
+        <w:rPr>
+          <w:rFonts w:eastAsia="Times New Roman" w:cstheme="minorHAnsi"/>
+          <w:color w:val="000000"/>
+        </w:rPr>
+      </w:pPr>
+    </w:p>
+    <w:p>
+      <w:pPr>
+        <w:pStyle w:val="Heading2"/>
+        <w:pBdr>
+          <w:bottom w:val="single" w:sz="6" w:space="0" w:color="A2A9B1"/>
+        </w:pBdr>
+        <w:shd w:val="clear" w:color="auto" w:fill="FFFFFF"/>
+        <w:spacing w:before="240" w:beforeAutospacing="0" w:after="60" w:afterAutospacing="0"/>
+        <w:rPr>
+          <w:rFonts w:asciiTheme="minorHAnsi" w:hAnsiTheme="minorHAnsi" w:cstheme="minorHAnsi"/>
+          <w:b w:val="0"/>
+          <w:bCs w:val="0"/>
+          <w:color w:val="000000"/>
+          <w:sz w:val="28"/>
+          <w:szCs w:val="28"/>
+        </w:rPr>
+      </w:pPr>
+      <w:r>
+        <w:rPr>
+          <w:rStyle w:val="mw-headline"/>
+          <w:rFonts w:asciiTheme="minorHAnsi" w:hAnsiTheme="minorHAnsi" w:cstheme="minorHAnsi"/>
+          <w:b w:val="0"/>
+          <w:bCs w:val="0"/>
+          <w:color w:val="000000"/>
+          <w:sz w:val="28"/>
+          <w:szCs w:val="28"/>
+        </w:rPr>
+        <w:t>The existence of Liouville numbers (Liouville's constant)</w:t>
+      </w:r>
+    </w:p>
+    <w:p>
+      <w:pPr>
+        <w:pStyle w:val="NormalWeb"/>
+        <w:shd w:val="clear" w:color="auto" w:fill="FFFFFF"/>
+        <w:spacing w:before="120" w:beforeAutospacing="0" w:after="120" w:afterAutospacing="0"/>
+        <w:rPr>
+          <w:rFonts w:asciiTheme="minorHAnsi" w:hAnsiTheme="minorHAnsi" w:cstheme="minorHAnsi"/>
+          <w:color w:val="222222"/>
+          <w:sz w:val="22"/>
+          <w:szCs w:val="22"/>
+        </w:rPr>
+      </w:pPr>
+      <w:r>
+        <w:rPr>
+          <w:rFonts w:asciiTheme="minorHAnsi" w:hAnsiTheme="minorHAnsi" w:cstheme="minorHAnsi"/>
+          <w:color w:val="222222"/>
+          <w:sz w:val="22"/>
+          <w:szCs w:val="22"/>
+        </w:rPr>
+        <w:t>Here we show that Liouville numbers exist by exhibiting a construction that produces such numbers.</w:t>
+      </w:r>
+    </w:p>
+    <w:p>
+      <w:pPr>
+        <w:pStyle w:val="NormalWeb"/>
+        <w:shd w:val="clear" w:color="auto" w:fill="FFFFFF"/>
+        <w:spacing w:before="120" w:beforeAutospacing="0" w:after="120" w:afterAutospacing="0"/>
+        <w:rPr>
+          <w:rFonts w:asciiTheme="minorHAnsi" w:hAnsiTheme="minorHAnsi" w:cstheme="minorHAnsi"/>
+          <w:color w:val="222222"/>
+          <w:sz w:val="22"/>
+          <w:szCs w:val="22"/>
+        </w:rPr>
+      </w:pPr>
+      <w:r>
+        <w:rPr>
+          <w:rFonts w:asciiTheme="minorHAnsi" w:hAnsiTheme="minorHAnsi" w:cstheme="minorHAnsi"/>
+          <w:color w:val="222222"/>
+          <w:sz w:val="22"/>
+          <w:szCs w:val="22"/>
+        </w:rPr>
+        <w:t>For any integer </w:t>
+      </w:r>
+      <w:r>
+        <w:rPr>
+          <w:rFonts w:asciiTheme="minorHAnsi" w:hAnsiTheme="minorHAnsi" w:cstheme="minorHAnsi"/>
+          <w:i/>
+          <w:iCs/>
+          <w:color w:val="222222"/>
+          <w:sz w:val="22"/>
+          <w:szCs w:val="22"/>
+        </w:rPr>
+        <w:t>b</w:t>
+      </w:r>
+      <w:r>
+        <w:rPr>
+          <w:rFonts w:asciiTheme="minorHAnsi" w:hAnsiTheme="minorHAnsi" w:cstheme="minorHAnsi"/>
+          <w:color w:val="222222"/>
+          <w:sz w:val="22"/>
+          <w:szCs w:val="22"/>
+        </w:rPr>
+        <w:t> ≥ 2, and any sequence of integers (</w:t>
+      </w:r>
+      <w:r>
+        <w:rPr>
+          <w:rFonts w:asciiTheme="minorHAnsi" w:hAnsiTheme="minorHAnsi" w:cstheme="minorHAnsi"/>
+          <w:i/>
+          <w:iCs/>
+          <w:color w:val="222222"/>
+          <w:sz w:val="22"/>
+          <w:szCs w:val="22"/>
+        </w:rPr>
+        <w:t>a</w:t>
+      </w:r>
+      <w:r>
+        <w:rPr>
+          <w:rFonts w:asciiTheme="minorHAnsi" w:hAnsiTheme="minorHAnsi" w:cstheme="minorHAnsi"/>
+          <w:color w:val="222222"/>
+          <w:sz w:val="22"/>
+          <w:szCs w:val="22"/>
+          <w:vertAlign w:val="subscript"/>
+        </w:rPr>
+        <w:t>1</w:t>
+      </w:r>
+      <w:r>
+        <w:rPr>
+          <w:rFonts w:asciiTheme="minorHAnsi" w:hAnsiTheme="minorHAnsi" w:cstheme="minorHAnsi"/>
+          <w:color w:val="222222"/>
+          <w:sz w:val="22"/>
+          <w:szCs w:val="22"/>
+        </w:rPr>
+        <w:t>, </w:t>
+      </w:r>
+      <w:r>
+        <w:rPr>
+          <w:rFonts w:asciiTheme="minorHAnsi" w:hAnsiTheme="minorHAnsi" w:cstheme="minorHAnsi"/>
+          <w:i/>
+          <w:iCs/>
+          <w:color w:val="222222"/>
+          <w:sz w:val="22"/>
+          <w:szCs w:val="22"/>
+        </w:rPr>
+        <w:t>a</w:t>
+      </w:r>
+      <w:r>
+        <w:rPr>
+          <w:rFonts w:asciiTheme="minorHAnsi" w:hAnsiTheme="minorHAnsi" w:cstheme="minorHAnsi"/>
+          <w:color w:val="222222"/>
+          <w:sz w:val="22"/>
+          <w:szCs w:val="22"/>
+          <w:vertAlign w:val="subscript"/>
+        </w:rPr>
+        <w:t>2</w:t>
+      </w:r>
+      <w:r>
+        <w:rPr>
+          <w:rFonts w:asciiTheme="minorHAnsi" w:hAnsiTheme="minorHAnsi" w:cstheme="minorHAnsi"/>
+          <w:color w:val="222222"/>
+          <w:sz w:val="22"/>
+          <w:szCs w:val="22"/>
+        </w:rPr>
+        <w:t>, …, ), such that </w:t>
+      </w:r>
+      <w:r>
+        <w:rPr>
+          <w:rFonts w:asciiTheme="minorHAnsi" w:hAnsiTheme="minorHAnsi" w:cstheme="minorHAnsi"/>
+          <w:i/>
+          <w:iCs/>
+          <w:color w:val="222222"/>
+          <w:sz w:val="22"/>
+          <w:szCs w:val="22"/>
+        </w:rPr>
+        <w:t>a</w:t>
+      </w:r>
+      <w:r>
+        <w:rPr>
+          <w:rFonts w:asciiTheme="minorHAnsi" w:hAnsiTheme="minorHAnsi" w:cstheme="minorHAnsi"/>
+          <w:i/>
+          <w:iCs/>
+          <w:color w:val="222222"/>
+          <w:sz w:val="22"/>
+          <w:szCs w:val="22"/>
+          <w:vertAlign w:val="subscript"/>
+        </w:rPr>
+        <w:t>k</w:t>
+      </w:r>
+      <w:r>
+        <w:rPr>
+          <w:rFonts w:asciiTheme="minorHAnsi" w:hAnsiTheme="minorHAnsi" w:cstheme="minorHAnsi"/>
+          <w:color w:val="222222"/>
+          <w:sz w:val="22"/>
+          <w:szCs w:val="22"/>
+        </w:rPr>
+        <w:t> </w:t>
+      </w:r>
+      <w:r>
+        <w:rPr>
+          <w:rFonts w:ascii="Cambria Math" w:hAnsi="Cambria Math" w:cstheme="minorHAnsi"/>
+          <w:color w:val="222222"/>
+          <w:sz w:val="22"/>
+          <w:szCs w:val="22"/>
+        </w:rPr>
+        <w:t>∈</w:t>
+      </w:r>
+      <w:r>
+        <w:rPr>
+          <w:rFonts w:asciiTheme="minorHAnsi" w:hAnsiTheme="minorHAnsi" w:cstheme="minorHAnsi"/>
+          <w:color w:val="222222"/>
+          <w:sz w:val="22"/>
+          <w:szCs w:val="22"/>
+        </w:rPr>
+        <w:t> {0, 1, 2, …, </w:t>
+      </w:r>
+      <w:r>
+        <w:rPr>
+          <w:rFonts w:asciiTheme="minorHAnsi" w:hAnsiTheme="minorHAnsi" w:cstheme="minorHAnsi"/>
+          <w:i/>
+          <w:iCs/>
+          <w:color w:val="222222"/>
+          <w:sz w:val="22"/>
+          <w:szCs w:val="22"/>
+        </w:rPr>
+        <w:t>b</w:t>
+      </w:r>
+      <w:r>
+        <w:rPr>
+          <w:rFonts w:asciiTheme="minorHAnsi" w:hAnsiTheme="minorHAnsi" w:cstheme="minorHAnsi"/>
+          <w:color w:val="222222"/>
+          <w:sz w:val="22"/>
+          <w:szCs w:val="22"/>
+        </w:rPr>
+        <w:t xml:space="preserve"> − 1} </w:t>
+      </w:r>
+      <w:r>
+        <w:rPr>
+          <w:rFonts w:ascii="Cambria Math" w:hAnsi="Cambria Math" w:cstheme="minorHAnsi"/>
+          <w:color w:val="222222"/>
+          <w:sz w:val="22"/>
+          <w:szCs w:val="22"/>
+        </w:rPr>
+        <w:t>∀</w:t>
+      </w:r>
+      <w:r>
+        <w:rPr>
+          <w:rFonts w:asciiTheme="minorHAnsi" w:hAnsiTheme="minorHAnsi" w:cstheme="minorHAnsi"/>
+          <w:i/>
+          <w:iCs/>
+          <w:color w:val="222222"/>
+          <w:sz w:val="22"/>
+          <w:szCs w:val="22"/>
+        </w:rPr>
+        <w:t>k</w:t>
+      </w:r>
+      <w:r>
+        <w:rPr>
+          <w:rFonts w:asciiTheme="minorHAnsi" w:hAnsiTheme="minorHAnsi" w:cstheme="minorHAnsi"/>
+          <w:color w:val="222222"/>
+          <w:sz w:val="22"/>
+          <w:szCs w:val="22"/>
+        </w:rPr>
+        <w:t> </w:t>
+      </w:r>
+      <w:r>
+        <w:rPr>
+          <w:rFonts w:ascii="Cambria Math" w:hAnsi="Cambria Math" w:cstheme="minorHAnsi"/>
+          <w:color w:val="222222"/>
+          <w:sz w:val="22"/>
+          <w:szCs w:val="22"/>
+        </w:rPr>
+        <w:t>∈</w:t>
+      </w:r>
+      <w:r>
+        <w:rPr>
+          <w:rFonts w:asciiTheme="minorHAnsi" w:hAnsiTheme="minorHAnsi" w:cstheme="minorHAnsi"/>
+          <w:color w:val="222222"/>
+          <w:sz w:val="22"/>
+          <w:szCs w:val="22"/>
+        </w:rPr>
+        <w:t> {1, 2, 3, …} and there are infinitely many k with </w:t>
+      </w:r>
+      <w:r>
+        <w:rPr>
+          <w:rFonts w:asciiTheme="minorHAnsi" w:hAnsiTheme="minorHAnsi" w:cstheme="minorHAnsi"/>
+          <w:i/>
+          <w:iCs/>
+          <w:color w:val="222222"/>
+          <w:sz w:val="22"/>
+          <w:szCs w:val="22"/>
+        </w:rPr>
+        <w:t>a</w:t>
+      </w:r>
+      <w:r>
+        <w:rPr>
+          <w:rFonts w:asciiTheme="minorHAnsi" w:hAnsiTheme="minorHAnsi" w:cstheme="minorHAnsi"/>
+          <w:i/>
+          <w:iCs/>
+          <w:color w:val="222222"/>
+          <w:sz w:val="22"/>
+          <w:szCs w:val="22"/>
+          <w:vertAlign w:val="subscript"/>
+        </w:rPr>
+        <w:t>k</w:t>
+      </w:r>
+      <w:r>
+        <w:rPr>
+          <w:rFonts w:asciiTheme="minorHAnsi" w:hAnsiTheme="minorHAnsi" w:cstheme="minorHAnsi"/>
+          <w:color w:val="222222"/>
+          <w:sz w:val="22"/>
+          <w:szCs w:val="22"/>
+        </w:rPr>
+        <w:t> ≠ 0, define the number</w:t>
+      </w:r>
+    </w:p>
+    <w:p>
+      <w:pPr>
+        <w:shd w:val="clear" w:color="auto" w:fill="FFFFFF"/>
+        <w:spacing w:after="24"/>
+        <w:ind w:left="720"/>
+        <w:rPr>
+          <w:rFonts w:cstheme="minorHAnsi"/>
+          <w:color w:val="222222"/>
+        </w:rPr>
+      </w:pPr>
+      <w:r>
+        <w:rPr>
+          <w:rStyle w:val="mwe-math-mathml-inline"/>
+          <w:rFonts w:cstheme="minorHAnsi"/>
+          <w:vanish/>
+          <w:color w:val="222222"/>
+        </w:rPr>
+        <w:t>{\displaystyle x=\sum _{k=1}^{\infty }{\frac {a_{k}}{b^{k!}}}}</w:t>
+      </w:r>
+      <w:r>
+        <w:rPr>
+          <w:rFonts w:cstheme="minorHAnsi"/>
+          <w:noProof/>
+          <w:color w:val="222222"/>
+        </w:rPr>
+        <w:drawing>
+          <wp:inline distT="0" distB="0" distL="0" distR="0">
+            <wp:extent cx="1087120" cy="586740"/>
+            <wp:effectExtent l="19050" t="0" r="0" b="0"/>
+            <wp:docPr id="18" name="Picture 18"/>
+            <wp:cNvGraphicFramePr>
+              <a:graphicFrameLocks xmlns:a="http://schemas.openxmlformats.org/drawingml/2006/main" noChangeAspect="1"/>
+            </wp:cNvGraphicFramePr>
+            <a:graphic xmlns:a="http://schemas.openxmlformats.org/drawingml/2006/main">
+              <a:graphicData uri="http://schemas.openxmlformats.org/drawingml/2006/picture">
+                <pic:pic xmlns:pic="http://schemas.openxmlformats.org/drawingml/2006/picture">
+                  <pic:nvPicPr>
+                    <pic:cNvPr id="0" name="Picture 18"/>
+                    <pic:cNvPicPr>
+                      <a:picLocks noChangeAspect="1" noChangeArrowheads="1"/>
+                    </pic:cNvPicPr>
+                  </pic:nvPicPr>
+                  <pic:blipFill>
+                    <a:blip r:embed="rId9" cstate="print"/>
+                    <a:srcRect/>
+                    <a:stretch>
+                      <a:fillRect/>
+                    </a:stretch>
+                  </pic:blipFill>
+                  <pic:spPr bwMode="auto">
+                    <a:xfrm>
+                      <a:off x="0" y="0"/>
+                      <a:ext cx="1087120" cy="586740"/>
+                    </a:xfrm>
+                    <a:prstGeom prst="rect">
+                      <a:avLst/>
+                    </a:prstGeom>
+                    <a:noFill/>
+                    <a:ln w="9525">
+                      <a:noFill/>
+                      <a:miter lim="800000"/>
+                      <a:headEnd/>
+                      <a:tailEnd/>
+                    </a:ln>
+                  </pic:spPr>
+                </pic:pic>
+              </a:graphicData>
+            </a:graphic>
+          </wp:inline>
+        </w:drawing>
+      </w:r>
+    </w:p>
+    <w:p>
+      <w:pPr>
+        <w:pStyle w:val="NormalWeb"/>
+        <w:shd w:val="clear" w:color="auto" w:fill="FFFFFF"/>
+        <w:spacing w:before="120" w:beforeAutospacing="0" w:after="120" w:afterAutospacing="0"/>
+        <w:ind w:left="384"/>
+        <w:rPr>
+          <w:rFonts w:asciiTheme="minorHAnsi" w:hAnsiTheme="minorHAnsi" w:cstheme="minorHAnsi"/>
+          <w:color w:val="222222"/>
+          <w:sz w:val="22"/>
+          <w:szCs w:val="22"/>
+        </w:rPr>
+      </w:pPr>
+      <w:r>
+        <w:rPr>
+          <w:rFonts w:asciiTheme="minorHAnsi" w:hAnsiTheme="minorHAnsi" w:cstheme="minorHAnsi"/>
+          <w:color w:val="222222"/>
+          <w:sz w:val="22"/>
+          <w:szCs w:val="22"/>
+        </w:rPr>
+        <w:t>In the special case when </w:t>
+      </w:r>
+      <w:r>
+        <w:rPr>
+          <w:rFonts w:asciiTheme="minorHAnsi" w:hAnsiTheme="minorHAnsi" w:cstheme="minorHAnsi"/>
+          <w:i/>
+          <w:iCs/>
+          <w:color w:val="222222"/>
+          <w:sz w:val="22"/>
+          <w:szCs w:val="22"/>
+        </w:rPr>
+        <w:t>b</w:t>
+      </w:r>
+      <w:r>
+        <w:rPr>
+          <w:rFonts w:asciiTheme="minorHAnsi" w:hAnsiTheme="minorHAnsi" w:cstheme="minorHAnsi"/>
+          <w:color w:val="222222"/>
+          <w:sz w:val="22"/>
+          <w:szCs w:val="22"/>
+        </w:rPr>
+        <w:t> = 10, and </w:t>
+      </w:r>
+      <w:r>
+        <w:rPr>
+          <w:rFonts w:asciiTheme="minorHAnsi" w:hAnsiTheme="minorHAnsi" w:cstheme="minorHAnsi"/>
+          <w:i/>
+          <w:iCs/>
+          <w:color w:val="222222"/>
+          <w:sz w:val="22"/>
+          <w:szCs w:val="22"/>
+        </w:rPr>
+        <w:t>a</w:t>
+      </w:r>
+      <w:r>
+        <w:rPr>
+          <w:rFonts w:asciiTheme="minorHAnsi" w:hAnsiTheme="minorHAnsi" w:cstheme="minorHAnsi"/>
+          <w:i/>
+          <w:iCs/>
+          <w:color w:val="222222"/>
+          <w:sz w:val="22"/>
+          <w:szCs w:val="22"/>
+          <w:vertAlign w:val="subscript"/>
+        </w:rPr>
+        <w:t>k</w:t>
+      </w:r>
+      <w:r>
+        <w:rPr>
+          <w:rFonts w:asciiTheme="minorHAnsi" w:hAnsiTheme="minorHAnsi" w:cstheme="minorHAnsi"/>
+          <w:color w:val="222222"/>
+          <w:sz w:val="22"/>
+          <w:szCs w:val="22"/>
+        </w:rPr>
+        <w:t xml:space="preserve"> = 1, </w:t>
+      </w:r>
+      <w:r>
+        <w:rPr>
+          <w:rFonts w:ascii="Cambria Math" w:hAnsi="Cambria Math" w:cstheme="minorHAnsi"/>
+          <w:color w:val="222222"/>
+          <w:sz w:val="22"/>
+          <w:szCs w:val="22"/>
+        </w:rPr>
+        <w:t>∀</w:t>
+      </w:r>
+      <w:r>
+        <w:rPr>
+          <w:rFonts w:asciiTheme="minorHAnsi" w:hAnsiTheme="minorHAnsi" w:cstheme="minorHAnsi"/>
+          <w:i/>
+          <w:iCs/>
+          <w:color w:val="222222"/>
+          <w:sz w:val="22"/>
+          <w:szCs w:val="22"/>
+        </w:rPr>
+        <w:t>k</w:t>
+      </w:r>
+      <w:r>
+        <w:rPr>
+          <w:rFonts w:asciiTheme="minorHAnsi" w:hAnsiTheme="minorHAnsi" w:cstheme="minorHAnsi"/>
+          <w:color w:val="222222"/>
+          <w:sz w:val="22"/>
+          <w:szCs w:val="22"/>
+        </w:rPr>
+        <w:t>, the resulting number </w:t>
+      </w:r>
+      <w:r>
+        <w:rPr>
+          <w:rFonts w:asciiTheme="minorHAnsi" w:hAnsiTheme="minorHAnsi" w:cstheme="minorHAnsi"/>
+          <w:i/>
+          <w:iCs/>
+          <w:color w:val="222222"/>
+          <w:sz w:val="22"/>
+          <w:szCs w:val="22"/>
+        </w:rPr>
+        <w:t>x</w:t>
+      </w:r>
+      <w:r>
+        <w:rPr>
+          <w:rFonts w:asciiTheme="minorHAnsi" w:hAnsiTheme="minorHAnsi" w:cstheme="minorHAnsi"/>
+          <w:color w:val="222222"/>
+          <w:sz w:val="22"/>
+          <w:szCs w:val="22"/>
+        </w:rPr>
+        <w:t> is called </w:t>
+      </w:r>
+      <w:r>
+        <w:rPr>
+          <w:rFonts w:asciiTheme="minorHAnsi" w:hAnsiTheme="minorHAnsi" w:cstheme="minorHAnsi"/>
+          <w:b/>
+          <w:bCs/>
+          <w:color w:val="222222"/>
+          <w:sz w:val="22"/>
+          <w:szCs w:val="22"/>
+        </w:rPr>
+        <w:t>Liouville's constant:</w:t>
+      </w:r>
+    </w:p>
+    <w:p>
+      <w:pPr>
+        <w:shd w:val="clear" w:color="auto" w:fill="FFFFFF"/>
+        <w:spacing w:after="24"/>
+        <w:ind w:left="720"/>
+        <w:rPr>
+          <w:rFonts w:cstheme="minorHAnsi"/>
+          <w:color w:val="222222"/>
+        </w:rPr>
+      </w:pPr>
+      <w:r>
+        <w:rPr>
+          <w:rFonts w:cstheme="minorHAnsi"/>
+          <w:i/>
+          <w:iCs/>
+          <w:color w:val="222222"/>
+        </w:rPr>
+        <w:t>L</w:t>
+      </w:r>
+      <w:r>
+        <w:rPr>
+          <w:rFonts w:cstheme="minorHAnsi"/>
+          <w:color w:val="222222"/>
+        </w:rPr>
+        <w:t> = 0.</w:t>
+      </w:r>
+      <w:r>
+        <w:rPr>
+          <w:rFonts w:cstheme="minorHAnsi"/>
+          <w:b/>
+          <w:bCs/>
+          <w:color w:val="222222"/>
+        </w:rPr>
+        <w:t>11</w:t>
+      </w:r>
+      <w:r>
+        <w:rPr>
+          <w:rFonts w:cstheme="minorHAnsi"/>
+          <w:color w:val="222222"/>
+        </w:rPr>
+        <w:t>000</w:t>
+      </w:r>
+      <w:r>
+        <w:rPr>
+          <w:rFonts w:cstheme="minorHAnsi"/>
+          <w:b/>
+          <w:bCs/>
+          <w:color w:val="222222"/>
+        </w:rPr>
+        <w:t>1</w:t>
+      </w:r>
+      <w:r>
+        <w:rPr>
+          <w:rFonts w:cstheme="minorHAnsi"/>
+          <w:color w:val="222222"/>
+        </w:rPr>
+        <w:t>00000000000000000</w:t>
+      </w:r>
+      <w:r>
+        <w:rPr>
+          <w:rFonts w:cstheme="minorHAnsi"/>
+          <w:b/>
+          <w:bCs/>
+          <w:color w:val="222222"/>
+        </w:rPr>
+        <w:t>1</w:t>
+      </w:r>
+      <w:r>
+        <w:rPr>
+          <w:rFonts w:cstheme="minorHAnsi"/>
+          <w:color w:val="222222"/>
+        </w:rPr>
+        <w:t>0000000000000000000000000000000000000000000000000000000000000000000000000000000000000000000000</w:t>
+      </w:r>
+      <w:r>
+        <w:rPr>
+          <w:rFonts w:cstheme="minorHAnsi"/>
+          <w:b/>
+          <w:bCs/>
+          <w:color w:val="222222"/>
+        </w:rPr>
+        <w:t>1</w:t>
+      </w:r>
+      <w:r>
+        <w:rPr>
+          <w:rFonts w:cstheme="minorHAnsi"/>
+          <w:color w:val="222222"/>
+        </w:rPr>
+        <w:t>...</w:t>
+      </w:r>
+    </w:p>
+    <w:p>
+      <w:pPr>
+        <w:pStyle w:val="NormalWeb"/>
+        <w:shd w:val="clear" w:color="auto" w:fill="FFFFFF"/>
+        <w:spacing w:before="120" w:beforeAutospacing="0" w:after="120" w:afterAutospacing="0"/>
+        <w:ind w:left="768"/>
+        <w:rPr>
+          <w:rFonts w:asciiTheme="minorHAnsi" w:hAnsiTheme="minorHAnsi" w:cstheme="minorHAnsi"/>
+          <w:color w:val="222222"/>
+          <w:sz w:val="22"/>
+          <w:szCs w:val="22"/>
+        </w:rPr>
+      </w:pPr>
+      <w:r>
+        <w:rPr>
+          <w:rFonts w:asciiTheme="minorHAnsi" w:hAnsiTheme="minorHAnsi" w:cstheme="minorHAnsi"/>
+          <w:color w:val="222222"/>
+          <w:sz w:val="22"/>
+          <w:szCs w:val="22"/>
+        </w:rPr>
+        <w:t>It follows from the definition of </w:t>
+      </w:r>
+      <w:r>
+        <w:rPr>
+          <w:rFonts w:asciiTheme="minorHAnsi" w:hAnsiTheme="minorHAnsi" w:cstheme="minorHAnsi"/>
+          <w:i/>
+          <w:iCs/>
+          <w:color w:val="222222"/>
+          <w:sz w:val="22"/>
+          <w:szCs w:val="22"/>
+        </w:rPr>
+        <w:t>x</w:t>
+      </w:r>
+      <w:r>
+        <w:rPr>
+          <w:rFonts w:asciiTheme="minorHAnsi" w:hAnsiTheme="minorHAnsi" w:cstheme="minorHAnsi"/>
+          <w:color w:val="222222"/>
+          <w:sz w:val="22"/>
+          <w:szCs w:val="22"/>
+        </w:rPr>
+        <w:t> that its base-</w:t>
+      </w:r>
+      <w:r>
+        <w:rPr>
+          <w:rFonts w:asciiTheme="minorHAnsi" w:hAnsiTheme="minorHAnsi" w:cstheme="minorHAnsi"/>
+          <w:i/>
+          <w:iCs/>
+          <w:color w:val="222222"/>
+          <w:sz w:val="22"/>
+          <w:szCs w:val="22"/>
+        </w:rPr>
+        <w:t>b</w:t>
+      </w:r>
+      <w:r>
+        <w:rPr>
+          <w:rFonts w:asciiTheme="minorHAnsi" w:hAnsiTheme="minorHAnsi" w:cstheme="minorHAnsi"/>
+          <w:color w:val="222222"/>
+          <w:sz w:val="22"/>
+          <w:szCs w:val="22"/>
+        </w:rPr>
+        <w:t> representation is</w:t>
+      </w:r>
+    </w:p>
+    <w:p>
+      <w:pPr>
+        <w:shd w:val="clear" w:color="auto" w:fill="FFFFFF"/>
+        <w:spacing w:after="24"/>
+        <w:ind w:left="720"/>
+        <w:rPr>
+          <w:rFonts w:cstheme="minorHAnsi"/>
+          <w:color w:val="222222"/>
+        </w:rPr>
+      </w:pPr>
+      <w:r>
+        <w:rPr>
+          <w:rStyle w:val="mwe-math-mathml-inline"/>
+          <w:rFonts w:cstheme="minorHAnsi"/>
+          <w:vanish/>
+          <w:color w:val="222222"/>
+        </w:rPr>
+        <w:t>{\displaystyle x=\left(0.a_{1}a_{2}000a_{3}00000000000000000a_{4}0000000000000000000000000000000000000000000000000000000000000000000000000000000000000000000000a_{5}\ldots \right)_{b}\;}</w:t>
+      </w:r>
+      <w:r>
+        <w:rPr>
+          <w:rFonts w:cstheme="minorHAnsi"/>
+          <w:color w:val="222222"/>
+        </w:rPr>
+        <w:pict>
+          <v:shapetype id="_x0000_t75" coordsize="21600,21600" o:spt="75" o:preferrelative="t" path="m@4@5l@4@11@9@11@9@5xe" filled="f" stroked="f">
+            <v:stroke joinstyle="miter"/>
+            <v:formulas>
+              <v:f eqn="if lineDrawn pixelLineWidth 0"/>
+              <v:f eqn="sum @0 1 0"/>
+              <v:f eqn="sum 0 0 @1"/>
+              <v:f eqn="prod @2 1 2"/>
+              <v:f eqn="prod @3 21600 pixelWidth"/>
+              <v:f eqn="prod @3 21600 pixelHeight"/>
+              <v:f eqn="sum @0 0 1"/>
+              <v:f eqn="prod @6 1 2"/>
+              <v:f eqn="prod @7 21600 pixelWidth"/>
+              <v:f eqn="sum @8 21600 0"/>
+              <v:f eqn="prod @7 21600 pixelHeight"/>
+              <v:f eqn="sum @10 21600 0"/>
+            </v:formulas>
+            <v:path o:extrusionok="f" gradientshapeok="t" o:connecttype="rect"/>
+            <o:lock v:ext="edit" aspectratio="t"/>
+          </v:shapetype>
+          <v:shape id="_x0000_i1025" type="#_x0000_t75" alt="{\displaystyle x=\left(0.a_{1}a_{2}000a_{3}00000000000000000a_{4}0000000000000000000000000000000000000000000000000000000000000000000000000000000000000000000000a_{5}\ldots \right)_{b}\;}" style="width:23.75pt;height:23.75pt"/>
+        </w:pict>
+      </w:r>
+      <w:r>
+        <w:rPr>
+          <w:rFonts w:cstheme="minorHAnsi"/>
+          <w:noProof/>
+          <w:color w:val="222222"/>
+        </w:rPr>
+        <w:drawing>
+          <wp:inline distT="0" distB="0" distL="0" distR="0">
+            <wp:extent cx="5939263" cy="232846"/>
+            <wp:effectExtent l="19050" t="0" r="4337" b="0"/>
+            <wp:docPr id="21" name="Picture 21"/>
+            <wp:cNvGraphicFramePr>
+              <a:graphicFrameLocks xmlns:a="http://schemas.openxmlformats.org/drawingml/2006/main" noChangeAspect="1"/>
+            </wp:cNvGraphicFramePr>
+            <a:graphic xmlns:a="http://schemas.openxmlformats.org/drawingml/2006/main">
+              <a:graphicData uri="http://schemas.openxmlformats.org/drawingml/2006/picture">
+                <pic:pic xmlns:pic="http://schemas.openxmlformats.org/drawingml/2006/picture">
+                  <pic:nvPicPr>
+                    <pic:cNvPr id="0" name="Picture 21"/>
+                    <pic:cNvPicPr>
+                      <a:picLocks noChangeAspect="1" noChangeArrowheads="1"/>
+                    </pic:cNvPicPr>
+                  </pic:nvPicPr>
+                  <pic:blipFill>
+                    <a:blip r:embed="rId10" cstate="print"/>
+                    <a:srcRect/>
+                    <a:stretch>
+                      <a:fillRect/>
+                    </a:stretch>
+                  </pic:blipFill>
+                  <pic:spPr bwMode="auto">
+                    <a:xfrm>
+                      <a:off x="0" y="0"/>
+                      <a:ext cx="5943600" cy="233016"/>
+                    </a:xfrm>
+                    <a:prstGeom prst="rect">
+                      <a:avLst/>
+                    </a:prstGeom>
+                    <a:noFill/>
+                    <a:ln w="9525">
+                      <a:noFill/>
+                      <a:miter lim="800000"/>
+                      <a:headEnd/>
+                      <a:tailEnd/>
+                    </a:ln>
+                  </pic:spPr>
+                </pic:pic>
+              </a:graphicData>
+            </a:graphic>
+          </wp:inline>
+        </w:drawing>
+      </w:r>
+    </w:p>
+    <w:p>
+      <w:pPr>
+        <w:pStyle w:val="NormalWeb"/>
+        <w:shd w:val="clear" w:color="auto" w:fill="FFFFFF"/>
+        <w:spacing w:before="120" w:beforeAutospacing="0" w:after="120" w:afterAutospacing="0"/>
+        <w:ind w:left="1152"/>
+        <w:rPr>
+          <w:rFonts w:asciiTheme="minorHAnsi" w:hAnsiTheme="minorHAnsi" w:cstheme="minorHAnsi"/>
+          <w:color w:val="222222"/>
+          <w:sz w:val="22"/>
+          <w:szCs w:val="22"/>
+        </w:rPr>
+      </w:pPr>
+      <w:r>
+        <w:rPr>
+          <w:rFonts w:asciiTheme="minorHAnsi" w:hAnsiTheme="minorHAnsi" w:cstheme="minorHAnsi"/>
+          <w:color w:val="222222"/>
+          <w:sz w:val="22"/>
+          <w:szCs w:val="22"/>
+        </w:rPr>
+        <w:t>where the </w:t>
+      </w:r>
+      <w:r>
+        <w:rPr>
+          <w:rFonts w:asciiTheme="minorHAnsi" w:hAnsiTheme="minorHAnsi" w:cstheme="minorHAnsi"/>
+          <w:i/>
+          <w:iCs/>
+          <w:color w:val="222222"/>
+          <w:sz w:val="22"/>
+          <w:szCs w:val="22"/>
+        </w:rPr>
+        <w:t>n</w:t>
+      </w:r>
+      <w:r>
+        <w:rPr>
+          <w:rFonts w:asciiTheme="minorHAnsi" w:hAnsiTheme="minorHAnsi" w:cstheme="minorHAnsi"/>
+          <w:color w:val="222222"/>
+          <w:sz w:val="22"/>
+          <w:szCs w:val="22"/>
+        </w:rPr>
+        <w:t>th term is separated from the next term by (</w:t>
+      </w:r>
+      <w:r>
+        <w:rPr>
+          <w:rFonts w:asciiTheme="minorHAnsi" w:hAnsiTheme="minorHAnsi" w:cstheme="minorHAnsi"/>
+          <w:i/>
+          <w:iCs/>
+          <w:color w:val="222222"/>
+          <w:sz w:val="22"/>
+          <w:szCs w:val="22"/>
+        </w:rPr>
+        <w:t>nn</w:t>
+      </w:r>
+      <w:r>
+        <w:rPr>
+          <w:rFonts w:asciiTheme="minorHAnsi" w:hAnsiTheme="minorHAnsi" w:cstheme="minorHAnsi"/>
+          <w:color w:val="222222"/>
+          <w:sz w:val="22"/>
+          <w:szCs w:val="22"/>
+        </w:rPr>
+        <w:t>! − 1) zeros.</w:t>
+      </w:r>
+    </w:p>
+    <w:p>
+      <w:pPr>
+        <w:pStyle w:val="NormalWeb"/>
+        <w:shd w:val="clear" w:color="auto" w:fill="FFFFFF"/>
+        <w:spacing w:before="120" w:beforeAutospacing="0" w:after="120" w:afterAutospacing="0"/>
+        <w:ind w:left="1152"/>
+        <w:rPr>
+          <w:rFonts w:asciiTheme="minorHAnsi" w:hAnsiTheme="minorHAnsi" w:cstheme="minorHAnsi"/>
+          <w:color w:val="222222"/>
+          <w:sz w:val="22"/>
+          <w:szCs w:val="22"/>
+        </w:rPr>
+      </w:pPr>
+      <w:r>
+        <w:rPr>
+          <w:rFonts w:asciiTheme="minorHAnsi" w:hAnsiTheme="minorHAnsi" w:cstheme="minorHAnsi"/>
+          <w:color w:val="222222"/>
+          <w:sz w:val="22"/>
+          <w:szCs w:val="22"/>
+        </w:rPr>
+        <w:lastRenderedPageBreak/>
+        <w:t>Since this base-</w:t>
+      </w:r>
+      <w:r>
+        <w:rPr>
+          <w:rFonts w:asciiTheme="minorHAnsi" w:hAnsiTheme="minorHAnsi" w:cstheme="minorHAnsi"/>
+          <w:i/>
+          <w:iCs/>
+          <w:color w:val="222222"/>
+          <w:sz w:val="22"/>
+          <w:szCs w:val="22"/>
+        </w:rPr>
+        <w:t>b</w:t>
+      </w:r>
+      <w:r>
+        <w:rPr>
+          <w:rFonts w:asciiTheme="minorHAnsi" w:hAnsiTheme="minorHAnsi" w:cstheme="minorHAnsi"/>
+          <w:color w:val="222222"/>
+          <w:sz w:val="22"/>
+          <w:szCs w:val="22"/>
+        </w:rPr>
+        <w:t> representation is non-repeating it follows that </w:t>
+      </w:r>
+      <w:r>
+        <w:rPr>
+          <w:rFonts w:asciiTheme="minorHAnsi" w:hAnsiTheme="minorHAnsi" w:cstheme="minorHAnsi"/>
+          <w:i/>
+          <w:iCs/>
+          <w:color w:val="222222"/>
+          <w:sz w:val="22"/>
+          <w:szCs w:val="22"/>
+        </w:rPr>
+        <w:t>x</w:t>
+      </w:r>
+      <w:r>
+        <w:rPr>
+          <w:rFonts w:asciiTheme="minorHAnsi" w:hAnsiTheme="minorHAnsi" w:cstheme="minorHAnsi"/>
+          <w:color w:val="222222"/>
+          <w:sz w:val="22"/>
+          <w:szCs w:val="22"/>
+        </w:rPr>
+        <w:t> cannot be rational. Therefore, for any rational number </w:t>
+      </w:r>
+      <w:r>
+        <w:rPr>
+          <w:rFonts w:asciiTheme="minorHAnsi" w:hAnsiTheme="minorHAnsi" w:cstheme="minorHAnsi"/>
+          <w:i/>
+          <w:iCs/>
+          <w:color w:val="222222"/>
+          <w:sz w:val="22"/>
+          <w:szCs w:val="22"/>
+        </w:rPr>
+        <w:t>p</w:t>
+      </w:r>
+      <w:r>
+        <w:rPr>
+          <w:rFonts w:asciiTheme="minorHAnsi" w:hAnsiTheme="minorHAnsi" w:cstheme="minorHAnsi"/>
+          <w:color w:val="222222"/>
+          <w:sz w:val="22"/>
+          <w:szCs w:val="22"/>
+        </w:rPr>
+        <w:t>/</w:t>
+      </w:r>
+      <w:r>
+        <w:rPr>
+          <w:rFonts w:asciiTheme="minorHAnsi" w:hAnsiTheme="minorHAnsi" w:cstheme="minorHAnsi"/>
+          <w:i/>
+          <w:iCs/>
+          <w:color w:val="222222"/>
+          <w:sz w:val="22"/>
+          <w:szCs w:val="22"/>
+        </w:rPr>
+        <w:t>q</w:t>
+      </w:r>
+      <w:r>
+        <w:rPr>
+          <w:rFonts w:asciiTheme="minorHAnsi" w:hAnsiTheme="minorHAnsi" w:cstheme="minorHAnsi"/>
+          <w:color w:val="222222"/>
+          <w:sz w:val="22"/>
+          <w:szCs w:val="22"/>
+        </w:rPr>
+        <w:t>, we have |</w:t>
+      </w:r>
+      <w:r>
+        <w:rPr>
+          <w:rFonts w:asciiTheme="minorHAnsi" w:hAnsiTheme="minorHAnsi" w:cstheme="minorHAnsi"/>
+          <w:i/>
+          <w:iCs/>
+          <w:color w:val="222222"/>
+          <w:sz w:val="22"/>
+          <w:szCs w:val="22"/>
+        </w:rPr>
+        <w:t>x</w:t>
+      </w:r>
+      <w:r>
+        <w:rPr>
+          <w:rFonts w:asciiTheme="minorHAnsi" w:hAnsiTheme="minorHAnsi" w:cstheme="minorHAnsi"/>
+          <w:color w:val="222222"/>
+          <w:sz w:val="22"/>
+          <w:szCs w:val="22"/>
+        </w:rPr>
+        <w:t> − </w:t>
+      </w:r>
+      <w:r>
+        <w:rPr>
+          <w:rFonts w:asciiTheme="minorHAnsi" w:hAnsiTheme="minorHAnsi" w:cstheme="minorHAnsi"/>
+          <w:i/>
+          <w:iCs/>
+          <w:color w:val="222222"/>
+          <w:sz w:val="22"/>
+          <w:szCs w:val="22"/>
+        </w:rPr>
+        <w:t>p</w:t>
+      </w:r>
+      <w:r>
+        <w:rPr>
+          <w:rFonts w:asciiTheme="minorHAnsi" w:hAnsiTheme="minorHAnsi" w:cstheme="minorHAnsi"/>
+          <w:color w:val="222222"/>
+          <w:sz w:val="22"/>
+          <w:szCs w:val="22"/>
+        </w:rPr>
+        <w:t>/</w:t>
+      </w:r>
+      <w:r>
+        <w:rPr>
+          <w:rFonts w:asciiTheme="minorHAnsi" w:hAnsiTheme="minorHAnsi" w:cstheme="minorHAnsi"/>
+          <w:i/>
+          <w:iCs/>
+          <w:color w:val="222222"/>
+          <w:sz w:val="22"/>
+          <w:szCs w:val="22"/>
+        </w:rPr>
+        <w:t>q</w:t>
+      </w:r>
+      <w:r>
+        <w:rPr>
+          <w:rFonts w:asciiTheme="minorHAnsi" w:hAnsiTheme="minorHAnsi" w:cstheme="minorHAnsi"/>
+          <w:color w:val="222222"/>
+          <w:sz w:val="22"/>
+          <w:szCs w:val="22"/>
+        </w:rPr>
+        <w:t> | &gt; 0.</w:t>
+      </w:r>
+    </w:p>
+    <w:p>
+      <w:pPr>
+        <w:pStyle w:val="NormalWeb"/>
+        <w:shd w:val="clear" w:color="auto" w:fill="FFFFFF"/>
+        <w:spacing w:before="120" w:beforeAutospacing="0" w:after="120" w:afterAutospacing="0"/>
+        <w:ind w:left="1152"/>
+        <w:rPr>
+          <w:rFonts w:asciiTheme="minorHAnsi" w:hAnsiTheme="minorHAnsi" w:cstheme="minorHAnsi"/>
+          <w:color w:val="222222"/>
+          <w:sz w:val="22"/>
+          <w:szCs w:val="22"/>
+        </w:rPr>
+      </w:pPr>
+      <w:r>
+        <w:rPr>
+          <w:rFonts w:asciiTheme="minorHAnsi" w:hAnsiTheme="minorHAnsi" w:cstheme="minorHAnsi"/>
+          <w:noProof/>
+          <w:color w:val="222222"/>
+          <w:sz w:val="22"/>
+          <w:szCs w:val="22"/>
+        </w:rPr>
+        <w:drawing>
+          <wp:inline distT="0" distB="0" distL="0" distR="0">
+            <wp:extent cx="5943600" cy="1770086"/>
+            <wp:effectExtent l="19050" t="0" r="0" b="0"/>
+            <wp:docPr id="11" name="Picture 11"/>
+            <wp:cNvGraphicFramePr>
+              <a:graphicFrameLocks xmlns:a="http://schemas.openxmlformats.org/drawingml/2006/main" noChangeAspect="1"/>
+            </wp:cNvGraphicFramePr>
+            <a:graphic xmlns:a="http://schemas.openxmlformats.org/drawingml/2006/main">
+              <a:graphicData uri="http://schemas.openxmlformats.org/drawingml/2006/picture">
+                <pic:pic xmlns:pic="http://schemas.openxmlformats.org/drawingml/2006/picture">
+                  <pic:nvPicPr>
+                    <pic:cNvPr id="0" name="Picture 11"/>
+                    <pic:cNvPicPr>
+                      <a:picLocks noChangeAspect="1" noChangeArrowheads="1"/>
+                    </pic:cNvPicPr>
+                  </pic:nvPicPr>
+                  <pic:blipFill>
+                    <a:blip r:embed="rId11" cstate="print"/>
+                    <a:srcRect/>
+                    <a:stretch>
+                      <a:fillRect/>
+                    </a:stretch>
+                  </pic:blipFill>
+                  <pic:spPr bwMode="auto">
+                    <a:xfrm>
+                      <a:off x="0" y="0"/>
+                      <a:ext cx="5943600" cy="1770086"/>
+                    </a:xfrm>
+                    <a:prstGeom prst="rect">
+                      <a:avLst/>
+                    </a:prstGeom>
+                    <a:noFill/>
+                    <a:ln w="9525">
+                      <a:noFill/>
+                      <a:miter lim="800000"/>
+                      <a:headEnd/>
+                      <a:tailEnd/>
+                    </a:ln>
+                  </pic:spPr>
+                </pic:pic>
+              </a:graphicData>
+            </a:graphic>
+          </wp:inline>
+        </w:drawing>
+      </w:r>
+      <w:r>
+        <w:rPr>
+          <w:rFonts w:asciiTheme="minorHAnsi" w:hAnsiTheme="minorHAnsi" w:cstheme="minorHAnsi"/>
+          <w:sz w:val="22"/>
+          <w:szCs w:val="22"/>
+        </w:rPr>
+        <w:pict>
+          <v:shape id="_x0000_i1026" type="#_x0000_t75" alt="{\displaystyle {\begin{aligned}0&lt;\left|x-{\frac {p_{n}}{q_{n}}}\right|&amp;=\left|x-{\frac {q_{n}\sum _{k=1}^{n}{\frac {a_{k}}{b^{k!}}}}{q_{n}}}\right|=\left|x-\sum _{k=1}^{n}{\frac {a_{k}}{b^{k!}}}\right|=\left|\sum _{k=1}^{\infty }{\frac {a_{k}}{b^{k!}}}-\sum _{k=1}^{n}{\frac {a_{k}}{b^{k!}}}\right|=\left|\left(\sum _{k=1}^{n}{\frac {a_{k}}{b^{k!}}}+\sum _{k=n+1}^{\infty }{\frac {a_{k}}{b^{k!}}}\right)-\sum _{k=1}^{n}{\frac {a_{k}}{b^{k!}}}\right|=\sum _{k=n+1}^{\infty }{\frac {a_{k}}{b^{k!}}}\\[6pt]&amp;\leq \sum _{k=n+1}^{\infty }{\frac {b-1}{b^{k!}}}&lt;\sum _{k=(n+1)!}^{\infty }{\frac {b-1}{b^{k}}}={\frac {b-1}{b^{(n+1)!}}}+{\frac {b-1}{b^{(n+1)!+1}}}+{\frac {b-1}{b^{(n+1)!+2}}}+...={\frac {b-1}{b^{(n+1)!}b^{0}}}+{\frac {b-1}{b^{(n+1)!}b^{1}}}+{\frac {b-1}{b^{(n+1)!}b^{2}}}+...={\frac {b-1}{b^{(n+1)!}}}\sum _{k=0}^{\infty }{\frac {1}{b^{k}}}\\[6pt]&amp;={\frac {b-1}{b^{(n+1)!}}}\cdot {\frac {b}{b-1}}={\frac {b}{b^{(n+1)!}}}\leq {\frac {b^{n!}}{b^{(n+1)!}}}={\frac {1}{b^{(n+1)!-n!}}}={\frac {1}{b^{(n+1)n!-n!}}}={\frac {1}{b^{n(n!)+n!-n!}}}={\frac {1}{b^{(n!)n}}}={\frac {1}{{q_{n}}^{n}}}\end{aligned}}}" style="width:23.75pt;height:23.75pt"/>
+        </w:pict>
+      </w:r>
+      <w:r>
+        <w:rPr>
+          <w:rFonts w:asciiTheme="minorHAnsi" w:hAnsiTheme="minorHAnsi" w:cstheme="minorHAnsi"/>
+          <w:sz w:val="22"/>
+          <w:szCs w:val="22"/>
+        </w:rPr>
+        <w:pict>
+          <v:shape id="_x0000_i1027" type="#_x0000_t75" alt="{\displaystyle {\begin{aligned}0&lt;\left|x-{\frac {p_{n}}{q_{n}}}\right|&amp;=\left|x-{\frac {q_{n}\sum _{k=1}^{n}{\frac {a_{k}}{b^{k!}}}}{q_{n}}}\right|=\left|x-\sum _{k=1}^{n}{\frac {a_{k}}{b^{k!}}}\right|=\left|\sum _{k=1}^{\infty }{\frac {a_{k}}{b^{k!}}}-\sum _{k=1}^{n}{\frac {a_{k}}{b^{k!}}}\right|=\left|\left(\sum _{k=1}^{n}{\frac {a_{k}}{b^{k!}}}+\sum _{k=n+1}^{\infty }{\frac {a_{k}}{b^{k!}}}\right)-\sum _{k=1}^{n}{\frac {a_{k}}{b^{k!}}}\right|=\sum _{k=n+1}^{\infty }{\frac {a_{k}}{b^{k!}}}\\[6pt]&amp;\leq \sum _{k=n+1}^{\infty }{\frac {b-1}{b^{k!}}}&lt;\sum _{k=(n+1)!}^{\infty }{\frac {b-1}{b^{k}}}={\frac {b-1}{b^{(n+1)!}}}+{\frac {b-1}{b^{(n+1)!+1}}}+{\frac {b-1}{b^{(n+1)!+2}}}+...={\frac {b-1}{b^{(n+1)!}b^{0}}}+{\frac {b-1}{b^{(n+1)!}b^{1}}}+{\frac {b-1}{b^{(n+1)!}b^{2}}}+...={\frac {b-1}{b^{(n+1)!}}}\sum _{k=0}^{\infty }{\frac {1}{b^{k}}}\\[6pt]&amp;={\frac {b-1}{b^{(n+1)!}}}\cdot {\frac {b}{b-1}}={\frac {b}{b^{(n+1)!}}}\leq {\frac {b^{n!}}{b^{(n+1)!}}}={\frac {1}{b^{(n+1)!-n!}}}={\frac {1}{b^{(n+1)n!-n!}}}={\frac {1}{b^{n(n!)+n!-n!}}}={\frac {1}{b^{(n!)n}}}={\frac {1}{{q_{n}}^{n}}}\end{aligned}}}" style="width:23.75pt;height:23.75pt"/>
+        </w:pict>
+      </w:r>
+    </w:p>
+    <w:p>
+      <w:pPr>
+        <w:shd w:val="clear" w:color="auto" w:fill="FFFFFF"/>
+        <w:spacing w:after="24"/>
+        <w:ind w:left="720"/>
+        <w:rPr>
+          <w:rFonts w:ascii="Arial" w:hAnsi="Arial" w:cs="Arial"/>
+          <w:color w:val="222222"/>
+          <w:sz w:val="19"/>
+          <w:szCs w:val="19"/>
+        </w:rPr>
+      </w:pPr>
+      <w:r>
+        <w:rPr>
+          <w:rStyle w:val="mwe-math-mathml-inline"/>
+          <w:rFonts w:ascii="Arial" w:hAnsi="Arial" w:cs="Arial"/>
+          <w:color w:val="222222"/>
+        </w:rPr>
+        <w:t xml:space="preserve"> </w:t>
+      </w:r>
+      <w:r>
+        <w:rPr>
+          <w:rStyle w:val="mwe-math-mathml-inline"/>
+          <w:rFonts w:ascii="Arial" w:hAnsi="Arial" w:cs="Arial"/>
+          <w:vanish/>
+          <w:color w:val="222222"/>
+        </w:rPr>
+        <w:t>{\displaystyle q_{n}=b^{n!}\,;\quad p_{n}=q_{n}\sum _{k=1}^{n}{\frac {a_{k}}{b^{k!}}}=\sum _{k=1}^{n}{a_{k}}{b^{n!-k!}}\;.}</w:t>
       </w:r>
     </w:p>
     <w:p/>
@@ -816,7 +1711,26 @@
   <w:style w:type="paragraph" w:default="1" w:styleId="Normal">
     <w:name w:val="Normal"/>
     <w:qFormat/>
-    <w:rsid w:val="00214853"/>
+    <w:rsid w:val="00350648"/>
+  </w:style>
+  <w:style w:type="paragraph" w:styleId="Heading2">
+    <w:name w:val="heading 2"/>
+    <w:basedOn w:val="Normal"/>
+    <w:link w:val="Heading2Char"/>
+    <w:uiPriority w:val="9"/>
+    <w:qFormat/>
+    <w:rsid w:val="00350648"/>
+    <w:pPr>
+      <w:spacing w:before="100" w:beforeAutospacing="1" w:after="100" w:afterAutospacing="1" w:line="240" w:lineRule="auto"/>
+      <w:outlineLvl w:val="1"/>
+    </w:pPr>
+    <w:rPr>
+      <w:rFonts w:ascii="Times New Roman" w:eastAsia="Times New Roman" w:hAnsi="Times New Roman" w:cs="Times New Roman"/>
+      <w:b/>
+      <w:bCs/>
+      <w:sz w:val="36"/>
+      <w:szCs w:val="36"/>
+    </w:rPr>
   </w:style>
   <w:style w:type="character" w:default="1" w:styleId="DefaultParagraphFont">
     <w:name w:val="Default Paragraph Font"/>
@@ -903,6 +1817,30 @@
       <w:sz w:val="16"/>
       <w:szCs w:val="16"/>
     </w:rPr>
+  </w:style>
+  <w:style w:type="character" w:customStyle="1" w:styleId="Heading2Char">
+    <w:name w:val="Heading 2 Char"/>
+    <w:basedOn w:val="DefaultParagraphFont"/>
+    <w:link w:val="Heading2"/>
+    <w:uiPriority w:val="9"/>
+    <w:rsid w:val="00350648"/>
+    <w:rPr>
+      <w:rFonts w:ascii="Times New Roman" w:eastAsia="Times New Roman" w:hAnsi="Times New Roman" w:cs="Times New Roman"/>
+      <w:b/>
+      <w:bCs/>
+      <w:sz w:val="36"/>
+      <w:szCs w:val="36"/>
+    </w:rPr>
+  </w:style>
+  <w:style w:type="character" w:customStyle="1" w:styleId="mw-headline">
+    <w:name w:val="mw-headline"/>
+    <w:basedOn w:val="DefaultParagraphFont"/>
+    <w:rsid w:val="00350648"/>
+  </w:style>
+  <w:style w:type="character" w:customStyle="1" w:styleId="mwe-math-mathml-inline">
+    <w:name w:val="mwe-math-mathml-inline"/>
+    <w:basedOn w:val="DefaultParagraphFont"/>
+    <w:rsid w:val="00350648"/>
   </w:style>
 </w:styles>
 </file>

</xml_diff>